<commit_message>
Update UP494 S21 Learning Contract.docx
Push learning contract.
</commit_message>
<xml_diff>
--- a/1_Contract/UP494 S21 Learning Contract.docx
+++ b/1_Contract/UP494 S21 Learning Contract.docx
@@ -1,6 +1,6 @@
 
 <file path=word/document.xml><?xml version="1.0" encoding="utf-8"?>
-<w:document xmlns:wpc="http://schemas.microsoft.com/office/word/2010/wordprocessingCanvas" xmlns:cx="http://schemas.microsoft.com/office/drawing/2014/chartex" xmlns:cx1="http://schemas.microsoft.com/office/drawing/2015/9/8/chartex" xmlns:cx2="http://schemas.microsoft.com/office/drawing/2015/10/21/chartex" xmlns:cx3="http://schemas.microsoft.com/office/drawing/2016/5/9/chartex" xmlns:cx4="http://schemas.microsoft.com/office/drawing/2016/5/10/chartex" xmlns:cx5="http://schemas.microsoft.com/office/drawing/2016/5/11/chartex" xmlns:cx6="http://schemas.microsoft.com/office/drawing/2016/5/12/chartex" xmlns:cx7="http://schemas.microsoft.com/office/drawing/2016/5/13/chartex" xmlns:cx8="http://schemas.microsoft.com/office/drawing/2016/5/14/chartex" xmlns:mc="http://schemas.openxmlformats.org/markup-compatibility/2006" xmlns:aink="http://schemas.microsoft.com/office/drawing/2016/ink" xmlns:am3d="http://schemas.microsoft.com/office/drawing/2017/model3d" xmlns:o="urn:schemas-microsoft-com:office:office" xmlns:r="http://schemas.openxmlformats.org/officeDocument/2006/relationships" xmlns:m="http://schemas.openxmlformats.org/officeDocument/2006/math" xmlns:v="urn:schemas-microsoft-com:vml" xmlns:wp14="http://schemas.microsoft.com/office/word/2010/wordprocessingDrawing" xmlns:wp="http://schemas.openxmlformats.org/drawingml/2006/wordprocessingDrawing" xmlns:w10="urn:schemas-microsoft-com:office:word" xmlns:w="http://schemas.openxmlformats.org/wordprocessingml/2006/main" xmlns:w14="http://schemas.microsoft.com/office/word/2010/wordml" xmlns:w15="http://schemas.microsoft.com/office/word/2012/wordml" xmlns:w16cex="http://schemas.microsoft.com/office/word/2018/wordml/cex" xmlns:w16cid="http://schemas.microsoft.com/office/word/2016/wordml/cid" xmlns:w16="http://schemas.microsoft.com/office/word/2018/wordml" xmlns:w16se="http://schemas.microsoft.com/office/word/2015/wordml/symex" xmlns:wpg="http://schemas.microsoft.com/office/word/2010/wordprocessingGroup" xmlns:wpi="http://schemas.microsoft.com/office/word/2010/wordprocessingInk" xmlns:wne="http://schemas.microsoft.com/office/word/2006/wordml" xmlns:wps="http://schemas.microsoft.com/office/word/2010/wordprocessingShape" mc:Ignorable="w14 w15 w16se w16cid w16 w16cex wp14">
+<w:document xmlns:wpc="http://schemas.microsoft.com/office/word/2010/wordprocessingCanvas" xmlns:cx="http://schemas.microsoft.com/office/drawing/2014/chartex" xmlns:cx1="http://schemas.microsoft.com/office/drawing/2015/9/8/chartex" xmlns:cx2="http://schemas.microsoft.com/office/drawing/2015/10/21/chartex" xmlns:cx3="http://schemas.microsoft.com/office/drawing/2016/5/9/chartex" xmlns:cx4="http://schemas.microsoft.com/office/drawing/2016/5/10/chartex" xmlns:cx5="http://schemas.microsoft.com/office/drawing/2016/5/11/chartex" xmlns:cx6="http://schemas.microsoft.com/office/drawing/2016/5/12/chartex" xmlns:cx7="http://schemas.microsoft.com/office/drawing/2016/5/13/chartex" xmlns:cx8="http://schemas.microsoft.com/office/drawing/2016/5/14/chartex" xmlns:mc="http://schemas.openxmlformats.org/markup-compatibility/2006" xmlns:aink="http://schemas.microsoft.com/office/drawing/2016/ink" xmlns:am3d="http://schemas.microsoft.com/office/drawing/2017/model3d" xmlns:o="urn:schemas-microsoft-com:office:office" xmlns:r="http://schemas.openxmlformats.org/officeDocument/2006/relationships" xmlns:m="http://schemas.openxmlformats.org/officeDocument/2006/math" xmlns:v="urn:schemas-microsoft-com:vml" xmlns:wp14="http://schemas.microsoft.com/office/word/2010/wordprocessingDrawing" xmlns:wp="http://schemas.openxmlformats.org/drawingml/2006/wordprocessingDrawing" xmlns:w10="urn:schemas-microsoft-com:office:word" xmlns:w="http://schemas.openxmlformats.org/wordprocessingml/2006/main" xmlns:w14="http://schemas.microsoft.com/office/word/2010/wordml" xmlns:w15="http://schemas.microsoft.com/office/word/2012/wordml" xmlns:w16cid="http://schemas.microsoft.com/office/word/2016/wordml/cid" xmlns:w16se="http://schemas.microsoft.com/office/word/2015/wordml/symex" xmlns:wpg="http://schemas.microsoft.com/office/word/2010/wordprocessingGroup" xmlns:wpi="http://schemas.microsoft.com/office/word/2010/wordprocessingInk" xmlns:wne="http://schemas.microsoft.com/office/word/2006/wordml" xmlns:wps="http://schemas.microsoft.com/office/word/2010/wordprocessingShape" mc:Ignorable="w14 w15 w16se w16cid wp14">
   <w:body>
     <w:p>
       <w:pPr>
@@ -103,7 +103,21 @@
         <w:t xml:space="preserve"> contributions to the field,</w:t>
       </w:r>
       <w:r>
-        <w:t xml:space="preserve"> etc. </w:t>
+        <w:t xml:space="preserve"> etc</w:t>
+      </w:r>
+      <w:commentRangeStart w:id="0"/>
+      <w:r>
+        <w:t>.</w:t>
+      </w:r>
+      <w:commentRangeEnd w:id="0"/>
+      <w:r>
+        <w:rPr>
+          <w:rStyle w:val="CommentReference"/>
+        </w:rPr>
+        <w:commentReference w:id="0"/>
+      </w:r>
+      <w:r>
+        <w:t xml:space="preserve"> </w:t>
       </w:r>
     </w:p>
     <w:p>
@@ -260,10 +274,7 @@
         </w:numPr>
       </w:pPr>
       <w:r>
-        <w:t>Task Description:</w:t>
-      </w:r>
-      <w:r>
-        <w:t xml:space="preserve"> </w:t>
+        <w:t xml:space="preserve">Task Description: </w:t>
       </w:r>
       <w:r>
         <w:t>Attend Class Regularly</w:t>
@@ -326,10 +337,7 @@
         </w:numPr>
       </w:pPr>
       <w:r>
-        <w:t>Task Description:</w:t>
-      </w:r>
-      <w:r>
-        <w:t xml:space="preserve"> </w:t>
+        <w:t xml:space="preserve">Task Description: </w:t>
       </w:r>
       <w:r>
         <w:t xml:space="preserve">Participate in class discussions and have the camera turned on during </w:t>
@@ -350,7 +358,18 @@
         <w:t xml:space="preserve">obstacle to </w:t>
       </w:r>
       <w:r>
-        <w:t xml:space="preserve">participation and visibility. </w:t>
+        <w:t>participation and visibility</w:t>
+      </w:r>
+      <w:commentRangeStart w:id="1"/>
+      <w:r>
+        <w:t xml:space="preserve">. </w:t>
+      </w:r>
+      <w:commentRangeEnd w:id="1"/>
+      <w:r>
+        <w:rPr>
+          <w:rStyle w:val="CommentReference"/>
+        </w:rPr>
+        <w:commentReference w:id="1"/>
       </w:r>
     </w:p>
     <w:p>
@@ -399,10 +418,7 @@
         </w:numPr>
       </w:pPr>
       <w:r>
-        <w:t>Task Description:</w:t>
-      </w:r>
-      <w:r>
-        <w:t xml:space="preserve"> </w:t>
+        <w:t xml:space="preserve">Task Description: </w:t>
       </w:r>
       <w:r>
         <w:t>Submit</w:t>
@@ -513,7 +529,21 @@
         <w:t>learning R</w:t>
       </w:r>
       <w:r>
-        <w:t xml:space="preserve"> will allow me to tell more focused stories. As of now, my capstone seeks to understand Latino livelihoods across the country – meaning I need to understand similarities and differences in Latinos in rural Kansas and metropolitan Los Angele</w:t>
+        <w:t xml:space="preserve"> will allow me to tell </w:t>
+      </w:r>
+      <w:commentRangeStart w:id="2"/>
+      <w:r>
+        <w:t>more focused stories</w:t>
+      </w:r>
+      <w:commentRangeEnd w:id="2"/>
+      <w:r>
+        <w:rPr>
+          <w:rStyle w:val="CommentReference"/>
+        </w:rPr>
+        <w:commentReference w:id="2"/>
+      </w:r>
+      <w:r>
+        <w:t>. As of now, my capstone seeks to understand Latino livelihoods across the country – meaning I need to understand similarities and differences in Latinos in rural Kansas and metropolitan Los Angele</w:t>
       </w:r>
       <w:r>
         <w:t>s alike</w:t>
@@ -628,10 +658,21 @@
         <w:t xml:space="preserve">. It would be ideal to be in a position where I can continue </w:t>
       </w:r>
       <w:r>
-        <w:t xml:space="preserve">learning on my own after graduation, too. </w:t>
+        <w:t>learning on my own after graduation, too</w:t>
+      </w:r>
+      <w:commentRangeStart w:id="3"/>
+      <w:r>
+        <w:t xml:space="preserve">. </w:t>
       </w:r>
       <w:r>
         <w:t xml:space="preserve"> </w:t>
+      </w:r>
+      <w:commentRangeEnd w:id="3"/>
+      <w:r>
+        <w:rPr>
+          <w:rStyle w:val="CommentReference"/>
+        </w:rPr>
+        <w:commentReference w:id="3"/>
       </w:r>
     </w:p>
     <w:p>
@@ -663,6 +704,7 @@
         <w:rPr>
           <w:u w:val="single"/>
         </w:rPr>
+        <w:lastRenderedPageBreak/>
         <w:t>Christopher Ackerman-Avila</w:t>
       </w:r>
       <w:r>
@@ -679,12 +721,59 @@
       </w:r>
       <w:r>
         <w:tab/>
-        <w:t>_____________________________________</w:t>
-      </w:r>
+      </w:r>
+      <w:bookmarkStart w:id="4" w:name="_GoBack"/>
+      <w:r>
+        <w:rPr>
+          <w:noProof/>
+        </w:rPr>
+        <w:drawing>
+          <wp:inline distT="0" distB="0" distL="0" distR="0" wp14:anchorId="661484D7" wp14:editId="00B4D18D">
+            <wp:extent cx="2122714" cy="522514"/>
+            <wp:effectExtent l="0" t="0" r="0" b="0"/>
+            <wp:docPr id="1" name="Picture 1"/>
+            <wp:cNvGraphicFramePr>
+              <a:graphicFrameLocks xmlns:a="http://schemas.openxmlformats.org/drawingml/2006/main" noChangeAspect="1"/>
+            </wp:cNvGraphicFramePr>
+            <a:graphic xmlns:a="http://schemas.openxmlformats.org/drawingml/2006/main">
+              <a:graphicData uri="http://schemas.openxmlformats.org/drawingml/2006/picture">
+                <pic:pic xmlns:pic="http://schemas.openxmlformats.org/drawingml/2006/picture">
+                  <pic:nvPicPr>
+                    <pic:cNvPr id="1" name="Greenlee_Signature_12.17.jpg"/>
+                    <pic:cNvPicPr/>
+                  </pic:nvPicPr>
+                  <pic:blipFill>
+                    <a:blip r:embed="rId11" cstate="print">
+                      <a:extLst>
+                        <a:ext uri="{28A0092B-C50C-407E-A947-70E740481C1C}">
+                          <a14:useLocalDpi xmlns:a14="http://schemas.microsoft.com/office/drawing/2010/main" val="0"/>
+                        </a:ext>
+                      </a:extLst>
+                    </a:blip>
+                    <a:stretch>
+                      <a:fillRect/>
+                    </a:stretch>
+                  </pic:blipFill>
+                  <pic:spPr>
+                    <a:xfrm>
+                      <a:off x="0" y="0"/>
+                      <a:ext cx="2123084" cy="522605"/>
+                    </a:xfrm>
+                    <a:prstGeom prst="rect">
+                      <a:avLst/>
+                    </a:prstGeom>
+                  </pic:spPr>
+                </pic:pic>
+              </a:graphicData>
+            </a:graphic>
+          </wp:inline>
+        </w:drawing>
+      </w:r>
+      <w:bookmarkEnd w:id="4"/>
     </w:p>
     <w:sectPr>
-      <w:headerReference w:type="default" r:id="rId8"/>
-      <w:footerReference w:type="default" r:id="rId9"/>
+      <w:headerReference w:type="default" r:id="rId12"/>
+      <w:footerReference w:type="default" r:id="rId13"/>
       <w:pgSz w:w="12240" w:h="15840"/>
       <w:pgMar w:top="1440" w:right="1440" w:bottom="1440" w:left="1440" w:header="720" w:footer="720" w:gutter="0"/>
       <w:cols w:space="720"/>
@@ -694,8 +783,108 @@
 </w:document>
 </file>
 
+<file path=word/comments.xml><?xml version="1.0" encoding="utf-8"?>
+<w:comments xmlns:wpc="http://schemas.microsoft.com/office/word/2010/wordprocessingCanvas" xmlns:cx="http://schemas.microsoft.com/office/drawing/2014/chartex" xmlns:cx1="http://schemas.microsoft.com/office/drawing/2015/9/8/chartex" xmlns:cx2="http://schemas.microsoft.com/office/drawing/2015/10/21/chartex" xmlns:cx3="http://schemas.microsoft.com/office/drawing/2016/5/9/chartex" xmlns:cx4="http://schemas.microsoft.com/office/drawing/2016/5/10/chartex" xmlns:cx5="http://schemas.microsoft.com/office/drawing/2016/5/11/chartex" xmlns:cx6="http://schemas.microsoft.com/office/drawing/2016/5/12/chartex" xmlns:cx7="http://schemas.microsoft.com/office/drawing/2016/5/13/chartex" xmlns:cx8="http://schemas.microsoft.com/office/drawing/2016/5/14/chartex" xmlns:mc="http://schemas.openxmlformats.org/markup-compatibility/2006" xmlns:aink="http://schemas.microsoft.com/office/drawing/2016/ink" xmlns:am3d="http://schemas.microsoft.com/office/drawing/2017/model3d" xmlns:o="urn:schemas-microsoft-com:office:office" xmlns:r="http://schemas.openxmlformats.org/officeDocument/2006/relationships" xmlns:m="http://schemas.openxmlformats.org/officeDocument/2006/math" xmlns:v="urn:schemas-microsoft-com:vml" xmlns:wp14="http://schemas.microsoft.com/office/word/2010/wordprocessingDrawing" xmlns:wp="http://schemas.openxmlformats.org/drawingml/2006/wordprocessingDrawing" xmlns:w10="urn:schemas-microsoft-com:office:word" xmlns:w="http://schemas.openxmlformats.org/wordprocessingml/2006/main" xmlns:w14="http://schemas.microsoft.com/office/word/2010/wordml" xmlns:w15="http://schemas.microsoft.com/office/word/2012/wordml" xmlns:w16cid="http://schemas.microsoft.com/office/word/2016/wordml/cid" xmlns:w16se="http://schemas.microsoft.com/office/word/2015/wordml/symex" xmlns:wpg="http://schemas.microsoft.com/office/word/2010/wordprocessingGroup" xmlns:wpi="http://schemas.microsoft.com/office/word/2010/wordprocessingInk" xmlns:wne="http://schemas.microsoft.com/office/word/2006/wordml" xmlns:wps="http://schemas.microsoft.com/office/word/2010/wordprocessingShape" mc:Ignorable="w14 w15 w16se w16cid wp14">
+  <w:comment w:id="0" w:author="Andrew J Greenlee" w:date="2021-02-08T11:35:00Z" w:initials="AJG">
+    <w:p>
+      <w:pPr>
+        <w:pStyle w:val="CommentText"/>
+      </w:pPr>
+      <w:r>
+        <w:rPr>
+          <w:rStyle w:val="CommentReference"/>
+        </w:rPr>
+        <w:annotationRef/>
+      </w:r>
+      <w:r>
+        <w:t>You may want to integrate an intermediate reconciliation date so that I can provide feedback on materials that you’re integrating into your capstone.</w:t>
+      </w:r>
+    </w:p>
+    <w:p>
+      <w:pPr>
+        <w:pStyle w:val="CommentText"/>
+      </w:pPr>
+    </w:p>
+    <w:p>
+      <w:pPr>
+        <w:pStyle w:val="CommentText"/>
+      </w:pPr>
+      <w:r>
+        <w:t>When we meet, let’s talk about how to make the best use of your time early in the semester so that you can get as much done for your capstone through the class.</w:t>
+      </w:r>
+    </w:p>
+  </w:comment>
+  <w:comment w:id="1" w:author="Andrew J Greenlee" w:date="2021-02-08T11:36:00Z" w:initials="AJG">
+    <w:p>
+      <w:pPr>
+        <w:pStyle w:val="CommentText"/>
+      </w:pPr>
+      <w:r>
+        <w:rPr>
+          <w:rStyle w:val="CommentReference"/>
+        </w:rPr>
+        <w:annotationRef/>
+      </w:r>
+      <w:r>
+        <w:t>No worries – just let me know if this continues to be an issue for you.</w:t>
+      </w:r>
+    </w:p>
+  </w:comment>
+  <w:comment w:id="2" w:author="Andrew J Greenlee" w:date="2021-02-08T11:38:00Z" w:initials="AJG">
+    <w:p>
+      <w:pPr>
+        <w:pStyle w:val="CommentText"/>
+      </w:pPr>
+      <w:r>
+        <w:rPr>
+          <w:rStyle w:val="CommentReference"/>
+        </w:rPr>
+        <w:annotationRef/>
+      </w:r>
+      <w:r>
+        <w:t>I’m glad you see this – I hope that we’ll be able to work on this together over the course of the semester.</w:t>
+      </w:r>
+    </w:p>
+  </w:comment>
+  <w:comment w:id="3" w:author="Andrew J Greenlee" w:date="2021-02-08T11:38:00Z" w:initials="AJG">
+    <w:p>
+      <w:pPr>
+        <w:pStyle w:val="CommentText"/>
+      </w:pPr>
+      <w:r>
+        <w:rPr>
+          <w:rStyle w:val="CommentReference"/>
+        </w:rPr>
+        <w:annotationRef/>
+      </w:r>
+      <w:r>
+        <w:t>Sounds like a good goal to me!</w:t>
+      </w:r>
+    </w:p>
+  </w:comment>
+</w:comments>
+</file>
+
+<file path=word/commentsExtended.xml><?xml version="1.0" encoding="utf-8"?>
+<w15:commentsEx xmlns:wpc="http://schemas.microsoft.com/office/word/2010/wordprocessingCanvas" xmlns:cx="http://schemas.microsoft.com/office/drawing/2014/chartex" xmlns:cx1="http://schemas.microsoft.com/office/drawing/2015/9/8/chartex" xmlns:cx2="http://schemas.microsoft.com/office/drawing/2015/10/21/chartex" xmlns:cx3="http://schemas.microsoft.com/office/drawing/2016/5/9/chartex" xmlns:cx4="http://schemas.microsoft.com/office/drawing/2016/5/10/chartex" xmlns:cx5="http://schemas.microsoft.com/office/drawing/2016/5/11/chartex" xmlns:cx6="http://schemas.microsoft.com/office/drawing/2016/5/12/chartex" xmlns:cx7="http://schemas.microsoft.com/office/drawing/2016/5/13/chartex" xmlns:cx8="http://schemas.microsoft.com/office/drawing/2016/5/14/chartex" xmlns:mc="http://schemas.openxmlformats.org/markup-compatibility/2006" xmlns:aink="http://schemas.microsoft.com/office/drawing/2016/ink" xmlns:am3d="http://schemas.microsoft.com/office/drawing/2017/model3d" xmlns:o="urn:schemas-microsoft-com:office:office" xmlns:r="http://schemas.openxmlformats.org/officeDocument/2006/relationships" xmlns:m="http://schemas.openxmlformats.org/officeDocument/2006/math" xmlns:v="urn:schemas-microsoft-com:vml" xmlns:wp14="http://schemas.microsoft.com/office/word/2010/wordprocessingDrawing" xmlns:wp="http://schemas.openxmlformats.org/drawingml/2006/wordprocessingDrawing" xmlns:w10="urn:schemas-microsoft-com:office:word" xmlns:w="http://schemas.openxmlformats.org/wordprocessingml/2006/main" xmlns:w14="http://schemas.microsoft.com/office/word/2010/wordml" xmlns:w15="http://schemas.microsoft.com/office/word/2012/wordml" xmlns:w16cid="http://schemas.microsoft.com/office/word/2016/wordml/cid" xmlns:w16se="http://schemas.microsoft.com/office/word/2015/wordml/symex" xmlns:wpg="http://schemas.microsoft.com/office/word/2010/wordprocessingGroup" xmlns:wpi="http://schemas.microsoft.com/office/word/2010/wordprocessingInk" xmlns:wne="http://schemas.microsoft.com/office/word/2006/wordml" xmlns:wps="http://schemas.microsoft.com/office/word/2010/wordprocessingShape" mc:Ignorable="w14 w15 w16se w16cid wp14">
+  <w15:commentEx w15:paraId="17324391" w15:done="0"/>
+  <w15:commentEx w15:paraId="78056736" w15:done="0"/>
+  <w15:commentEx w15:paraId="6F559EDF" w15:done="0"/>
+  <w15:commentEx w15:paraId="6F53583E" w15:done="0"/>
+</w15:commentsEx>
+</file>
+
+<file path=word/commentsIds.xml><?xml version="1.0" encoding="utf-8"?>
+<w16cid:commentsIds xmlns:wpc="http://schemas.microsoft.com/office/word/2010/wordprocessingCanvas" xmlns:cx="http://schemas.microsoft.com/office/drawing/2014/chartex" xmlns:cx1="http://schemas.microsoft.com/office/drawing/2015/9/8/chartex" xmlns:cx2="http://schemas.microsoft.com/office/drawing/2015/10/21/chartex" xmlns:cx3="http://schemas.microsoft.com/office/drawing/2016/5/9/chartex" xmlns:cx4="http://schemas.microsoft.com/office/drawing/2016/5/10/chartex" xmlns:cx5="http://schemas.microsoft.com/office/drawing/2016/5/11/chartex" xmlns:cx6="http://schemas.microsoft.com/office/drawing/2016/5/12/chartex" xmlns:cx7="http://schemas.microsoft.com/office/drawing/2016/5/13/chartex" xmlns:cx8="http://schemas.microsoft.com/office/drawing/2016/5/14/chartex" xmlns:mc="http://schemas.openxmlformats.org/markup-compatibility/2006" xmlns:aink="http://schemas.microsoft.com/office/drawing/2016/ink" xmlns:am3d="http://schemas.microsoft.com/office/drawing/2017/model3d" xmlns:o="urn:schemas-microsoft-com:office:office" xmlns:r="http://schemas.openxmlformats.org/officeDocument/2006/relationships" xmlns:m="http://schemas.openxmlformats.org/officeDocument/2006/math" xmlns:v="urn:schemas-microsoft-com:vml" xmlns:wp14="http://schemas.microsoft.com/office/word/2010/wordprocessingDrawing" xmlns:wp="http://schemas.openxmlformats.org/drawingml/2006/wordprocessingDrawing" xmlns:w10="urn:schemas-microsoft-com:office:word" xmlns:w="http://schemas.openxmlformats.org/wordprocessingml/2006/main" xmlns:w14="http://schemas.microsoft.com/office/word/2010/wordml" xmlns:w15="http://schemas.microsoft.com/office/word/2012/wordml" xmlns:w16cid="http://schemas.microsoft.com/office/word/2016/wordml/cid" xmlns:w16se="http://schemas.microsoft.com/office/word/2015/wordml/symex" xmlns:wpg="http://schemas.microsoft.com/office/word/2010/wordprocessingGroup" xmlns:wpi="http://schemas.microsoft.com/office/word/2010/wordprocessingInk" xmlns:wne="http://schemas.microsoft.com/office/word/2006/wordml" xmlns:wps="http://schemas.microsoft.com/office/word/2010/wordprocessingShape" mc:Ignorable="w14 w15 w16se w16cid wp14">
+  <w16cid:commentId w16cid:paraId="17324391" w16cid:durableId="23CBA097"/>
+  <w16cid:commentId w16cid:paraId="78056736" w16cid:durableId="23CBA0D1"/>
+  <w16cid:commentId w16cid:paraId="6F559EDF" w16cid:durableId="23CBA14A"/>
+  <w16cid:commentId w16cid:paraId="6F53583E" w16cid:durableId="23CBA131"/>
+</w16cid:commentsIds>
+</file>
+
 <file path=word/endnotes.xml><?xml version="1.0" encoding="utf-8"?>
-<w:endnotes xmlns:wpc="http://schemas.microsoft.com/office/word/2010/wordprocessingCanvas" xmlns:cx="http://schemas.microsoft.com/office/drawing/2014/chartex" xmlns:cx1="http://schemas.microsoft.com/office/drawing/2015/9/8/chartex" xmlns:cx2="http://schemas.microsoft.com/office/drawing/2015/10/21/chartex" xmlns:cx3="http://schemas.microsoft.com/office/drawing/2016/5/9/chartex" xmlns:cx4="http://schemas.microsoft.com/office/drawing/2016/5/10/chartex" xmlns:cx5="http://schemas.microsoft.com/office/drawing/2016/5/11/chartex" xmlns:cx6="http://schemas.microsoft.com/office/drawing/2016/5/12/chartex" xmlns:cx7="http://schemas.microsoft.com/office/drawing/2016/5/13/chartex" xmlns:cx8="http://schemas.microsoft.com/office/drawing/2016/5/14/chartex" xmlns:mc="http://schemas.openxmlformats.org/markup-compatibility/2006" xmlns:aink="http://schemas.microsoft.com/office/drawing/2016/ink" xmlns:am3d="http://schemas.microsoft.com/office/drawing/2017/model3d" xmlns:o="urn:schemas-microsoft-com:office:office" xmlns:r="http://schemas.openxmlformats.org/officeDocument/2006/relationships" xmlns:m="http://schemas.openxmlformats.org/officeDocument/2006/math" xmlns:v="urn:schemas-microsoft-com:vml" xmlns:wp14="http://schemas.microsoft.com/office/word/2010/wordprocessingDrawing" xmlns:wp="http://schemas.openxmlformats.org/drawingml/2006/wordprocessingDrawing" xmlns:w10="urn:schemas-microsoft-com:office:word" xmlns:w="http://schemas.openxmlformats.org/wordprocessingml/2006/main" xmlns:w14="http://schemas.microsoft.com/office/word/2010/wordml" xmlns:w15="http://schemas.microsoft.com/office/word/2012/wordml" xmlns:w16cex="http://schemas.microsoft.com/office/word/2018/wordml/cex" xmlns:w16cid="http://schemas.microsoft.com/office/word/2016/wordml/cid" xmlns:w16="http://schemas.microsoft.com/office/word/2018/wordml" xmlns:w16se="http://schemas.microsoft.com/office/word/2015/wordml/symex" xmlns:wpg="http://schemas.microsoft.com/office/word/2010/wordprocessingGroup" xmlns:wpi="http://schemas.microsoft.com/office/word/2010/wordprocessingInk" xmlns:wne="http://schemas.microsoft.com/office/word/2006/wordml" xmlns:wps="http://schemas.microsoft.com/office/word/2010/wordprocessingShape" mc:Ignorable="w14 w15 w16se w16cid w16 w16cex wp14">
+<w:endnotes xmlns:wpc="http://schemas.microsoft.com/office/word/2010/wordprocessingCanvas" xmlns:cx="http://schemas.microsoft.com/office/drawing/2014/chartex" xmlns:cx1="http://schemas.microsoft.com/office/drawing/2015/9/8/chartex" xmlns:cx2="http://schemas.microsoft.com/office/drawing/2015/10/21/chartex" xmlns:cx3="http://schemas.microsoft.com/office/drawing/2016/5/9/chartex" xmlns:cx4="http://schemas.microsoft.com/office/drawing/2016/5/10/chartex" xmlns:cx5="http://schemas.microsoft.com/office/drawing/2016/5/11/chartex" xmlns:cx6="http://schemas.microsoft.com/office/drawing/2016/5/12/chartex" xmlns:cx7="http://schemas.microsoft.com/office/drawing/2016/5/13/chartex" xmlns:cx8="http://schemas.microsoft.com/office/drawing/2016/5/14/chartex" xmlns:mc="http://schemas.openxmlformats.org/markup-compatibility/2006" xmlns:aink="http://schemas.microsoft.com/office/drawing/2016/ink" xmlns:am3d="http://schemas.microsoft.com/office/drawing/2017/model3d" xmlns:o="urn:schemas-microsoft-com:office:office" xmlns:r="http://schemas.openxmlformats.org/officeDocument/2006/relationships" xmlns:m="http://schemas.openxmlformats.org/officeDocument/2006/math" xmlns:v="urn:schemas-microsoft-com:vml" xmlns:wp14="http://schemas.microsoft.com/office/word/2010/wordprocessingDrawing" xmlns:wp="http://schemas.openxmlformats.org/drawingml/2006/wordprocessingDrawing" xmlns:w10="urn:schemas-microsoft-com:office:word" xmlns:w="http://schemas.openxmlformats.org/wordprocessingml/2006/main" xmlns:w14="http://schemas.microsoft.com/office/word/2010/wordml" xmlns:w15="http://schemas.microsoft.com/office/word/2012/wordml" xmlns:w16cid="http://schemas.microsoft.com/office/word/2016/wordml/cid" xmlns:w16se="http://schemas.microsoft.com/office/word/2015/wordml/symex" xmlns:wpg="http://schemas.microsoft.com/office/word/2010/wordprocessingGroup" xmlns:wpi="http://schemas.microsoft.com/office/word/2010/wordprocessingInk" xmlns:wne="http://schemas.microsoft.com/office/word/2006/wordml" xmlns:wps="http://schemas.microsoft.com/office/word/2010/wordprocessingShape" mc:Ignorable="w14 w15 w16se w16cid wp14">
   <w:endnote w:type="separator" w:id="-1">
     <w:p>
       <w:pPr>
@@ -720,7 +909,7 @@
 </file>
 
 <file path=word/footer1.xml><?xml version="1.0" encoding="utf-8"?>
-<w:ftr xmlns:wpc="http://schemas.microsoft.com/office/word/2010/wordprocessingCanvas" xmlns:cx="http://schemas.microsoft.com/office/drawing/2014/chartex" xmlns:cx1="http://schemas.microsoft.com/office/drawing/2015/9/8/chartex" xmlns:cx2="http://schemas.microsoft.com/office/drawing/2015/10/21/chartex" xmlns:cx3="http://schemas.microsoft.com/office/drawing/2016/5/9/chartex" xmlns:cx4="http://schemas.microsoft.com/office/drawing/2016/5/10/chartex" xmlns:cx5="http://schemas.microsoft.com/office/drawing/2016/5/11/chartex" xmlns:cx6="http://schemas.microsoft.com/office/drawing/2016/5/12/chartex" xmlns:cx7="http://schemas.microsoft.com/office/drawing/2016/5/13/chartex" xmlns:cx8="http://schemas.microsoft.com/office/drawing/2016/5/14/chartex" xmlns:mc="http://schemas.openxmlformats.org/markup-compatibility/2006" xmlns:aink="http://schemas.microsoft.com/office/drawing/2016/ink" xmlns:am3d="http://schemas.microsoft.com/office/drawing/2017/model3d" xmlns:o="urn:schemas-microsoft-com:office:office" xmlns:r="http://schemas.openxmlformats.org/officeDocument/2006/relationships" xmlns:m="http://schemas.openxmlformats.org/officeDocument/2006/math" xmlns:v="urn:schemas-microsoft-com:vml" xmlns:wp14="http://schemas.microsoft.com/office/word/2010/wordprocessingDrawing" xmlns:wp="http://schemas.openxmlformats.org/drawingml/2006/wordprocessingDrawing" xmlns:w10="urn:schemas-microsoft-com:office:word" xmlns:w="http://schemas.openxmlformats.org/wordprocessingml/2006/main" xmlns:w14="http://schemas.microsoft.com/office/word/2010/wordml" xmlns:w15="http://schemas.microsoft.com/office/word/2012/wordml" xmlns:w16cex="http://schemas.microsoft.com/office/word/2018/wordml/cex" xmlns:w16cid="http://schemas.microsoft.com/office/word/2016/wordml/cid" xmlns:w16="http://schemas.microsoft.com/office/word/2018/wordml" xmlns:w16se="http://schemas.microsoft.com/office/word/2015/wordml/symex" xmlns:wpg="http://schemas.microsoft.com/office/word/2010/wordprocessingGroup" xmlns:wpi="http://schemas.microsoft.com/office/word/2010/wordprocessingInk" xmlns:wne="http://schemas.microsoft.com/office/word/2006/wordml" xmlns:wps="http://schemas.microsoft.com/office/word/2010/wordprocessingShape" mc:Ignorable="w14 w15 w16se w16cid w16 w16cex wp14">
+<w:ftr xmlns:wpc="http://schemas.microsoft.com/office/word/2010/wordprocessingCanvas" xmlns:cx="http://schemas.microsoft.com/office/drawing/2014/chartex" xmlns:cx1="http://schemas.microsoft.com/office/drawing/2015/9/8/chartex" xmlns:cx2="http://schemas.microsoft.com/office/drawing/2015/10/21/chartex" xmlns:cx3="http://schemas.microsoft.com/office/drawing/2016/5/9/chartex" xmlns:cx4="http://schemas.microsoft.com/office/drawing/2016/5/10/chartex" xmlns:cx5="http://schemas.microsoft.com/office/drawing/2016/5/11/chartex" xmlns:cx6="http://schemas.microsoft.com/office/drawing/2016/5/12/chartex" xmlns:cx7="http://schemas.microsoft.com/office/drawing/2016/5/13/chartex" xmlns:cx8="http://schemas.microsoft.com/office/drawing/2016/5/14/chartex" xmlns:mc="http://schemas.openxmlformats.org/markup-compatibility/2006" xmlns:aink="http://schemas.microsoft.com/office/drawing/2016/ink" xmlns:am3d="http://schemas.microsoft.com/office/drawing/2017/model3d" xmlns:o="urn:schemas-microsoft-com:office:office" xmlns:r="http://schemas.openxmlformats.org/officeDocument/2006/relationships" xmlns:m="http://schemas.openxmlformats.org/officeDocument/2006/math" xmlns:v="urn:schemas-microsoft-com:vml" xmlns:wp14="http://schemas.microsoft.com/office/word/2010/wordprocessingDrawing" xmlns:wp="http://schemas.openxmlformats.org/drawingml/2006/wordprocessingDrawing" xmlns:w10="urn:schemas-microsoft-com:office:word" xmlns:w="http://schemas.openxmlformats.org/wordprocessingml/2006/main" xmlns:w14="http://schemas.microsoft.com/office/word/2010/wordml" xmlns:w15="http://schemas.microsoft.com/office/word/2012/wordml" xmlns:w16cid="http://schemas.microsoft.com/office/word/2016/wordml/cid" xmlns:w16se="http://schemas.microsoft.com/office/word/2015/wordml/symex" xmlns:wpg="http://schemas.microsoft.com/office/word/2010/wordprocessingGroup" xmlns:wpi="http://schemas.microsoft.com/office/word/2010/wordprocessingInk" xmlns:wne="http://schemas.microsoft.com/office/word/2006/wordml" xmlns:wps="http://schemas.microsoft.com/office/word/2010/wordprocessingShape" mc:Ignorable="w14 w15 w16se w16cid wp14">
   <w:p>
     <w:pPr>
       <w:pStyle w:val="Footer"/>
@@ -776,7 +965,7 @@
 </file>
 
 <file path=word/footnotes.xml><?xml version="1.0" encoding="utf-8"?>
-<w:footnotes xmlns:wpc="http://schemas.microsoft.com/office/word/2010/wordprocessingCanvas" xmlns:cx="http://schemas.microsoft.com/office/drawing/2014/chartex" xmlns:cx1="http://schemas.microsoft.com/office/drawing/2015/9/8/chartex" xmlns:cx2="http://schemas.microsoft.com/office/drawing/2015/10/21/chartex" xmlns:cx3="http://schemas.microsoft.com/office/drawing/2016/5/9/chartex" xmlns:cx4="http://schemas.microsoft.com/office/drawing/2016/5/10/chartex" xmlns:cx5="http://schemas.microsoft.com/office/drawing/2016/5/11/chartex" xmlns:cx6="http://schemas.microsoft.com/office/drawing/2016/5/12/chartex" xmlns:cx7="http://schemas.microsoft.com/office/drawing/2016/5/13/chartex" xmlns:cx8="http://schemas.microsoft.com/office/drawing/2016/5/14/chartex" xmlns:mc="http://schemas.openxmlformats.org/markup-compatibility/2006" xmlns:aink="http://schemas.microsoft.com/office/drawing/2016/ink" xmlns:am3d="http://schemas.microsoft.com/office/drawing/2017/model3d" xmlns:o="urn:schemas-microsoft-com:office:office" xmlns:r="http://schemas.openxmlformats.org/officeDocument/2006/relationships" xmlns:m="http://schemas.openxmlformats.org/officeDocument/2006/math" xmlns:v="urn:schemas-microsoft-com:vml" xmlns:wp14="http://schemas.microsoft.com/office/word/2010/wordprocessingDrawing" xmlns:wp="http://schemas.openxmlformats.org/drawingml/2006/wordprocessingDrawing" xmlns:w10="urn:schemas-microsoft-com:office:word" xmlns:w="http://schemas.openxmlformats.org/wordprocessingml/2006/main" xmlns:w14="http://schemas.microsoft.com/office/word/2010/wordml" xmlns:w15="http://schemas.microsoft.com/office/word/2012/wordml" xmlns:w16cex="http://schemas.microsoft.com/office/word/2018/wordml/cex" xmlns:w16cid="http://schemas.microsoft.com/office/word/2016/wordml/cid" xmlns:w16="http://schemas.microsoft.com/office/word/2018/wordml" xmlns:w16se="http://schemas.microsoft.com/office/word/2015/wordml/symex" xmlns:wpg="http://schemas.microsoft.com/office/word/2010/wordprocessingGroup" xmlns:wpi="http://schemas.microsoft.com/office/word/2010/wordprocessingInk" xmlns:wne="http://schemas.microsoft.com/office/word/2006/wordml" xmlns:wps="http://schemas.microsoft.com/office/word/2010/wordprocessingShape" mc:Ignorable="w14 w15 w16se w16cid w16 w16cex wp14">
+<w:footnotes xmlns:wpc="http://schemas.microsoft.com/office/word/2010/wordprocessingCanvas" xmlns:cx="http://schemas.microsoft.com/office/drawing/2014/chartex" xmlns:cx1="http://schemas.microsoft.com/office/drawing/2015/9/8/chartex" xmlns:cx2="http://schemas.microsoft.com/office/drawing/2015/10/21/chartex" xmlns:cx3="http://schemas.microsoft.com/office/drawing/2016/5/9/chartex" xmlns:cx4="http://schemas.microsoft.com/office/drawing/2016/5/10/chartex" xmlns:cx5="http://schemas.microsoft.com/office/drawing/2016/5/11/chartex" xmlns:cx6="http://schemas.microsoft.com/office/drawing/2016/5/12/chartex" xmlns:cx7="http://schemas.microsoft.com/office/drawing/2016/5/13/chartex" xmlns:cx8="http://schemas.microsoft.com/office/drawing/2016/5/14/chartex" xmlns:mc="http://schemas.openxmlformats.org/markup-compatibility/2006" xmlns:aink="http://schemas.microsoft.com/office/drawing/2016/ink" xmlns:am3d="http://schemas.microsoft.com/office/drawing/2017/model3d" xmlns:o="urn:schemas-microsoft-com:office:office" xmlns:r="http://schemas.openxmlformats.org/officeDocument/2006/relationships" xmlns:m="http://schemas.openxmlformats.org/officeDocument/2006/math" xmlns:v="urn:schemas-microsoft-com:vml" xmlns:wp14="http://schemas.microsoft.com/office/word/2010/wordprocessingDrawing" xmlns:wp="http://schemas.openxmlformats.org/drawingml/2006/wordprocessingDrawing" xmlns:w10="urn:schemas-microsoft-com:office:word" xmlns:w="http://schemas.openxmlformats.org/wordprocessingml/2006/main" xmlns:w14="http://schemas.microsoft.com/office/word/2010/wordml" xmlns:w15="http://schemas.microsoft.com/office/word/2012/wordml" xmlns:w16cid="http://schemas.microsoft.com/office/word/2016/wordml/cid" xmlns:w16se="http://schemas.microsoft.com/office/word/2015/wordml/symex" xmlns:wpg="http://schemas.microsoft.com/office/word/2010/wordprocessingGroup" xmlns:wpi="http://schemas.microsoft.com/office/word/2010/wordprocessingInk" xmlns:wne="http://schemas.microsoft.com/office/word/2006/wordml" xmlns:wps="http://schemas.microsoft.com/office/word/2010/wordprocessingShape" mc:Ignorable="w14 w15 w16se w16cid wp14">
   <w:footnote w:type="separator" w:id="-1">
     <w:p>
       <w:pPr>
@@ -801,7 +990,7 @@
 </file>
 
 <file path=word/header1.xml><?xml version="1.0" encoding="utf-8"?>
-<w:hdr xmlns:wpc="http://schemas.microsoft.com/office/word/2010/wordprocessingCanvas" xmlns:cx="http://schemas.microsoft.com/office/drawing/2014/chartex" xmlns:cx1="http://schemas.microsoft.com/office/drawing/2015/9/8/chartex" xmlns:cx2="http://schemas.microsoft.com/office/drawing/2015/10/21/chartex" xmlns:cx3="http://schemas.microsoft.com/office/drawing/2016/5/9/chartex" xmlns:cx4="http://schemas.microsoft.com/office/drawing/2016/5/10/chartex" xmlns:cx5="http://schemas.microsoft.com/office/drawing/2016/5/11/chartex" xmlns:cx6="http://schemas.microsoft.com/office/drawing/2016/5/12/chartex" xmlns:cx7="http://schemas.microsoft.com/office/drawing/2016/5/13/chartex" xmlns:cx8="http://schemas.microsoft.com/office/drawing/2016/5/14/chartex" xmlns:mc="http://schemas.openxmlformats.org/markup-compatibility/2006" xmlns:aink="http://schemas.microsoft.com/office/drawing/2016/ink" xmlns:am3d="http://schemas.microsoft.com/office/drawing/2017/model3d" xmlns:o="urn:schemas-microsoft-com:office:office" xmlns:r="http://schemas.openxmlformats.org/officeDocument/2006/relationships" xmlns:m="http://schemas.openxmlformats.org/officeDocument/2006/math" xmlns:v="urn:schemas-microsoft-com:vml" xmlns:wp14="http://schemas.microsoft.com/office/word/2010/wordprocessingDrawing" xmlns:wp="http://schemas.openxmlformats.org/drawingml/2006/wordprocessingDrawing" xmlns:w10="urn:schemas-microsoft-com:office:word" xmlns:w="http://schemas.openxmlformats.org/wordprocessingml/2006/main" xmlns:w14="http://schemas.microsoft.com/office/word/2010/wordml" xmlns:w15="http://schemas.microsoft.com/office/word/2012/wordml" xmlns:w16cex="http://schemas.microsoft.com/office/word/2018/wordml/cex" xmlns:w16cid="http://schemas.microsoft.com/office/word/2016/wordml/cid" xmlns:w16="http://schemas.microsoft.com/office/word/2018/wordml" xmlns:w16se="http://schemas.microsoft.com/office/word/2015/wordml/symex" xmlns:wpg="http://schemas.microsoft.com/office/word/2010/wordprocessingGroup" xmlns:wpi="http://schemas.microsoft.com/office/word/2010/wordprocessingInk" xmlns:wne="http://schemas.microsoft.com/office/word/2006/wordml" xmlns:wps="http://schemas.microsoft.com/office/word/2010/wordprocessingShape" mc:Ignorable="w14 w15 w16se w16cid w16 w16cex wp14">
+<w:hdr xmlns:wpc="http://schemas.microsoft.com/office/word/2010/wordprocessingCanvas" xmlns:cx="http://schemas.microsoft.com/office/drawing/2014/chartex" xmlns:cx1="http://schemas.microsoft.com/office/drawing/2015/9/8/chartex" xmlns:cx2="http://schemas.microsoft.com/office/drawing/2015/10/21/chartex" xmlns:cx3="http://schemas.microsoft.com/office/drawing/2016/5/9/chartex" xmlns:cx4="http://schemas.microsoft.com/office/drawing/2016/5/10/chartex" xmlns:cx5="http://schemas.microsoft.com/office/drawing/2016/5/11/chartex" xmlns:cx6="http://schemas.microsoft.com/office/drawing/2016/5/12/chartex" xmlns:cx7="http://schemas.microsoft.com/office/drawing/2016/5/13/chartex" xmlns:cx8="http://schemas.microsoft.com/office/drawing/2016/5/14/chartex" xmlns:mc="http://schemas.openxmlformats.org/markup-compatibility/2006" xmlns:aink="http://schemas.microsoft.com/office/drawing/2016/ink" xmlns:am3d="http://schemas.microsoft.com/office/drawing/2017/model3d" xmlns:o="urn:schemas-microsoft-com:office:office" xmlns:r="http://schemas.openxmlformats.org/officeDocument/2006/relationships" xmlns:m="http://schemas.openxmlformats.org/officeDocument/2006/math" xmlns:v="urn:schemas-microsoft-com:vml" xmlns:wp14="http://schemas.microsoft.com/office/word/2010/wordprocessingDrawing" xmlns:wp="http://schemas.openxmlformats.org/drawingml/2006/wordprocessingDrawing" xmlns:w10="urn:schemas-microsoft-com:office:word" xmlns:w="http://schemas.openxmlformats.org/wordprocessingml/2006/main" xmlns:w14="http://schemas.microsoft.com/office/word/2010/wordml" xmlns:w15="http://schemas.microsoft.com/office/word/2012/wordml" xmlns:w16cid="http://schemas.microsoft.com/office/word/2016/wordml/cid" xmlns:w16se="http://schemas.microsoft.com/office/word/2015/wordml/symex" xmlns:wpg="http://schemas.microsoft.com/office/word/2010/wordprocessingGroup" xmlns:wpi="http://schemas.microsoft.com/office/word/2010/wordprocessingInk" xmlns:wne="http://schemas.microsoft.com/office/word/2006/wordml" xmlns:wps="http://schemas.microsoft.com/office/word/2010/wordprocessingShape" mc:Ignorable="w14 w15 w16se w16cid wp14">
   <w:p>
     <w:pPr>
       <w:pStyle w:val="Header"/>
@@ -1003,7 +1192,7 @@
 </file>
 
 <file path=word/numbering.xml><?xml version="1.0" encoding="utf-8"?>
-<w:numbering xmlns:wpc="http://schemas.microsoft.com/office/word/2010/wordprocessingCanvas" xmlns:cx="http://schemas.microsoft.com/office/drawing/2014/chartex" xmlns:cx1="http://schemas.microsoft.com/office/drawing/2015/9/8/chartex" xmlns:cx2="http://schemas.microsoft.com/office/drawing/2015/10/21/chartex" xmlns:cx3="http://schemas.microsoft.com/office/drawing/2016/5/9/chartex" xmlns:cx4="http://schemas.microsoft.com/office/drawing/2016/5/10/chartex" xmlns:cx5="http://schemas.microsoft.com/office/drawing/2016/5/11/chartex" xmlns:cx6="http://schemas.microsoft.com/office/drawing/2016/5/12/chartex" xmlns:cx7="http://schemas.microsoft.com/office/drawing/2016/5/13/chartex" xmlns:cx8="http://schemas.microsoft.com/office/drawing/2016/5/14/chartex" xmlns:mc="http://schemas.openxmlformats.org/markup-compatibility/2006" xmlns:aink="http://schemas.microsoft.com/office/drawing/2016/ink" xmlns:am3d="http://schemas.microsoft.com/office/drawing/2017/model3d" xmlns:o="urn:schemas-microsoft-com:office:office" xmlns:r="http://schemas.openxmlformats.org/officeDocument/2006/relationships" xmlns:m="http://schemas.openxmlformats.org/officeDocument/2006/math" xmlns:v="urn:schemas-microsoft-com:vml" xmlns:wp14="http://schemas.microsoft.com/office/word/2010/wordprocessingDrawing" xmlns:wp="http://schemas.openxmlformats.org/drawingml/2006/wordprocessingDrawing" xmlns:w10="urn:schemas-microsoft-com:office:word" xmlns:w="http://schemas.openxmlformats.org/wordprocessingml/2006/main" xmlns:w14="http://schemas.microsoft.com/office/word/2010/wordml" xmlns:w15="http://schemas.microsoft.com/office/word/2012/wordml" xmlns:w16cex="http://schemas.microsoft.com/office/word/2018/wordml/cex" xmlns:w16cid="http://schemas.microsoft.com/office/word/2016/wordml/cid" xmlns:w16="http://schemas.microsoft.com/office/word/2018/wordml" xmlns:w16se="http://schemas.microsoft.com/office/word/2015/wordml/symex" xmlns:wpg="http://schemas.microsoft.com/office/word/2010/wordprocessingGroup" xmlns:wpi="http://schemas.microsoft.com/office/word/2010/wordprocessingInk" xmlns:wne="http://schemas.microsoft.com/office/word/2006/wordml" xmlns:wps="http://schemas.microsoft.com/office/word/2010/wordprocessingShape" mc:Ignorable="w14 w15 w16se w16cid w16 w16cex wp14">
+<w:numbering xmlns:wpc="http://schemas.microsoft.com/office/word/2010/wordprocessingCanvas" xmlns:cx="http://schemas.microsoft.com/office/drawing/2014/chartex" xmlns:cx1="http://schemas.microsoft.com/office/drawing/2015/9/8/chartex" xmlns:cx2="http://schemas.microsoft.com/office/drawing/2015/10/21/chartex" xmlns:cx3="http://schemas.microsoft.com/office/drawing/2016/5/9/chartex" xmlns:cx4="http://schemas.microsoft.com/office/drawing/2016/5/10/chartex" xmlns:cx5="http://schemas.microsoft.com/office/drawing/2016/5/11/chartex" xmlns:cx6="http://schemas.microsoft.com/office/drawing/2016/5/12/chartex" xmlns:cx7="http://schemas.microsoft.com/office/drawing/2016/5/13/chartex" xmlns:cx8="http://schemas.microsoft.com/office/drawing/2016/5/14/chartex" xmlns:mc="http://schemas.openxmlformats.org/markup-compatibility/2006" xmlns:aink="http://schemas.microsoft.com/office/drawing/2016/ink" xmlns:am3d="http://schemas.microsoft.com/office/drawing/2017/model3d" xmlns:o="urn:schemas-microsoft-com:office:office" xmlns:r="http://schemas.openxmlformats.org/officeDocument/2006/relationships" xmlns:m="http://schemas.openxmlformats.org/officeDocument/2006/math" xmlns:v="urn:schemas-microsoft-com:vml" xmlns:wp14="http://schemas.microsoft.com/office/word/2010/wordprocessingDrawing" xmlns:wp="http://schemas.openxmlformats.org/drawingml/2006/wordprocessingDrawing" xmlns:w10="urn:schemas-microsoft-com:office:word" xmlns:w="http://schemas.openxmlformats.org/wordprocessingml/2006/main" xmlns:w14="http://schemas.microsoft.com/office/word/2010/wordml" xmlns:w15="http://schemas.microsoft.com/office/word/2012/wordml" xmlns:w16cid="http://schemas.microsoft.com/office/word/2016/wordml/cid" xmlns:w16se="http://schemas.microsoft.com/office/word/2015/wordml/symex" xmlns:wpg="http://schemas.microsoft.com/office/word/2010/wordprocessingGroup" xmlns:wpi="http://schemas.microsoft.com/office/word/2010/wordprocessingInk" xmlns:wne="http://schemas.microsoft.com/office/word/2006/wordml" xmlns:wps="http://schemas.microsoft.com/office/word/2010/wordprocessingShape" mc:Ignorable="w14 w15 w16se w16cid wp14">
   <w:abstractNum w:abstractNumId="0" w15:restartNumberingAfterBreak="0">
     <w:nsid w:val="135D09EA"/>
     <w:multiLevelType w:val="hybridMultilevel"/>
@@ -1812,8 +2001,16 @@
 </w:numbering>
 </file>
 
+<file path=word/people.xml><?xml version="1.0" encoding="utf-8"?>
+<w15:people xmlns:wpc="http://schemas.microsoft.com/office/word/2010/wordprocessingCanvas" xmlns:cx="http://schemas.microsoft.com/office/drawing/2014/chartex" xmlns:cx1="http://schemas.microsoft.com/office/drawing/2015/9/8/chartex" xmlns:cx2="http://schemas.microsoft.com/office/drawing/2015/10/21/chartex" xmlns:cx3="http://schemas.microsoft.com/office/drawing/2016/5/9/chartex" xmlns:cx4="http://schemas.microsoft.com/office/drawing/2016/5/10/chartex" xmlns:cx5="http://schemas.microsoft.com/office/drawing/2016/5/11/chartex" xmlns:cx6="http://schemas.microsoft.com/office/drawing/2016/5/12/chartex" xmlns:cx7="http://schemas.microsoft.com/office/drawing/2016/5/13/chartex" xmlns:cx8="http://schemas.microsoft.com/office/drawing/2016/5/14/chartex" xmlns:mc="http://schemas.openxmlformats.org/markup-compatibility/2006" xmlns:aink="http://schemas.microsoft.com/office/drawing/2016/ink" xmlns:am3d="http://schemas.microsoft.com/office/drawing/2017/model3d" xmlns:o="urn:schemas-microsoft-com:office:office" xmlns:r="http://schemas.openxmlformats.org/officeDocument/2006/relationships" xmlns:m="http://schemas.openxmlformats.org/officeDocument/2006/math" xmlns:v="urn:schemas-microsoft-com:vml" xmlns:wp14="http://schemas.microsoft.com/office/word/2010/wordprocessingDrawing" xmlns:wp="http://schemas.openxmlformats.org/drawingml/2006/wordprocessingDrawing" xmlns:w10="urn:schemas-microsoft-com:office:word" xmlns:w="http://schemas.openxmlformats.org/wordprocessingml/2006/main" xmlns:w14="http://schemas.microsoft.com/office/word/2010/wordml" xmlns:w15="http://schemas.microsoft.com/office/word/2012/wordml" xmlns:w16cid="http://schemas.microsoft.com/office/word/2016/wordml/cid" xmlns:w16se="http://schemas.microsoft.com/office/word/2015/wordml/symex" xmlns:wpg="http://schemas.microsoft.com/office/word/2010/wordprocessingGroup" xmlns:wpi="http://schemas.microsoft.com/office/word/2010/wordprocessingInk" xmlns:wne="http://schemas.microsoft.com/office/word/2006/wordml" xmlns:wps="http://schemas.microsoft.com/office/word/2010/wordprocessingShape" mc:Ignorable="w14 w15 w16se w16cid wp14">
+  <w15:person w15:author="Andrew J Greenlee">
+    <w15:presenceInfo w15:providerId="None" w15:userId="Andrew J Greenlee"/>
+  </w15:person>
+</w15:people>
+</file>
+
 <file path=word/styles.xml><?xml version="1.0" encoding="utf-8"?>
-<w:styles xmlns:mc="http://schemas.openxmlformats.org/markup-compatibility/2006" xmlns:r="http://schemas.openxmlformats.org/officeDocument/2006/relationships" xmlns:w="http://schemas.openxmlformats.org/wordprocessingml/2006/main" xmlns:w14="http://schemas.microsoft.com/office/word/2010/wordml" xmlns:w15="http://schemas.microsoft.com/office/word/2012/wordml" xmlns:w16cex="http://schemas.microsoft.com/office/word/2018/wordml/cex" xmlns:w16cid="http://schemas.microsoft.com/office/word/2016/wordml/cid" xmlns:w16="http://schemas.microsoft.com/office/word/2018/wordml" xmlns:w16se="http://schemas.microsoft.com/office/word/2015/wordml/symex" mc:Ignorable="w14 w15 w16se w16cid w16 w16cex">
+<w:styles xmlns:mc="http://schemas.openxmlformats.org/markup-compatibility/2006" xmlns:r="http://schemas.openxmlformats.org/officeDocument/2006/relationships" xmlns:w="http://schemas.openxmlformats.org/wordprocessingml/2006/main" xmlns:w14="http://schemas.microsoft.com/office/word/2010/wordml" xmlns:w15="http://schemas.microsoft.com/office/word/2012/wordml" xmlns:w16cid="http://schemas.microsoft.com/office/word/2016/wordml/cid" xmlns:w16se="http://schemas.microsoft.com/office/word/2015/wordml/symex" mc:Ignorable="w14 w15 w16se w16cid">
   <w:docDefaults>
     <w:rPrDefault>
       <w:rPr>
@@ -1829,7 +2026,7 @@
       </w:pPr>
     </w:pPrDefault>
   </w:docDefaults>
-  <w:latentStyles w:defLockedState="0" w:defUIPriority="99" w:defSemiHidden="0" w:defUnhideWhenUsed="0" w:defQFormat="0" w:count="376">
+  <w:latentStyles w:defLockedState="0" w:defUIPriority="99" w:defSemiHidden="0" w:defUnhideWhenUsed="0" w:defQFormat="0" w:count="375">
     <w:lsdException w:name="Normal" w:uiPriority="0" w:qFormat="1"/>
     <w:lsdException w:name="heading 1" w:uiPriority="9" w:qFormat="1"/>
     <w:lsdException w:name="heading 2" w:semiHidden="1" w:uiPriority="9" w:unhideWhenUsed="1" w:qFormat="1"/>
@@ -2203,7 +2400,6 @@
     <w:lsdException w:name="List Table 7 Colorful Accent 6" w:uiPriority="52"/>
     <w:lsdException w:name="Mention" w:semiHidden="1" w:unhideWhenUsed="1"/>
     <w:lsdException w:name="Smart Hyperlink" w:semiHidden="1" w:unhideWhenUsed="1"/>
-    <w:lsdException w:name="Smart Link" w:semiHidden="1" w:unhideWhenUsed="1"/>
   </w:latentStyles>
   <w:style w:type="paragraph" w:default="1" w:styleId="Normal">
     <w:name w:val="Normal"/>
@@ -2501,6 +2697,74 @@
       <w:szCs w:val="24"/>
     </w:rPr>
   </w:style>
+  <w:style w:type="character" w:styleId="CommentReference">
+    <w:name w:val="annotation reference"/>
+    <w:basedOn w:val="DefaultParagraphFont"/>
+    <w:uiPriority w:val="99"/>
+    <w:semiHidden/>
+    <w:unhideWhenUsed/>
+    <w:rsid w:val="00657C3E"/>
+    <w:rPr>
+      <w:sz w:val="16"/>
+      <w:szCs w:val="16"/>
+    </w:rPr>
+  </w:style>
+  <w:style w:type="paragraph" w:styleId="CommentText">
+    <w:name w:val="annotation text"/>
+    <w:basedOn w:val="Normal"/>
+    <w:link w:val="CommentTextChar"/>
+    <w:uiPriority w:val="99"/>
+    <w:semiHidden/>
+    <w:unhideWhenUsed/>
+    <w:rsid w:val="00657C3E"/>
+    <w:pPr>
+      <w:spacing w:line="240" w:lineRule="auto"/>
+    </w:pPr>
+    <w:rPr>
+      <w:sz w:val="20"/>
+      <w:szCs w:val="20"/>
+    </w:rPr>
+  </w:style>
+  <w:style w:type="character" w:customStyle="1" w:styleId="CommentTextChar">
+    <w:name w:val="Comment Text Char"/>
+    <w:basedOn w:val="DefaultParagraphFont"/>
+    <w:link w:val="CommentText"/>
+    <w:uiPriority w:val="99"/>
+    <w:semiHidden/>
+    <w:rsid w:val="00657C3E"/>
+    <w:rPr>
+      <w:sz w:val="20"/>
+      <w:szCs w:val="20"/>
+    </w:rPr>
+  </w:style>
+  <w:style w:type="paragraph" w:styleId="CommentSubject">
+    <w:name w:val="annotation subject"/>
+    <w:basedOn w:val="CommentText"/>
+    <w:next w:val="CommentText"/>
+    <w:link w:val="CommentSubjectChar"/>
+    <w:uiPriority w:val="99"/>
+    <w:semiHidden/>
+    <w:unhideWhenUsed/>
+    <w:rsid w:val="00657C3E"/>
+    <w:rPr>
+      <w:b/>
+      <w:bCs/>
+    </w:rPr>
+  </w:style>
+  <w:style w:type="character" w:customStyle="1" w:styleId="CommentSubjectChar">
+    <w:name w:val="Comment Subject Char"/>
+    <w:basedOn w:val="CommentTextChar"/>
+    <w:link w:val="CommentSubject"/>
+    <w:uiPriority w:val="99"/>
+    <w:semiHidden/>
+    <w:rsid w:val="00657C3E"/>
+    <w:rPr>
+      <w:b/>
+      <w:bCs/>
+      <w:sz w:val="20"/>
+      <w:szCs w:val="20"/>
+    </w:rPr>
+  </w:style>
 </w:styles>
 </file>
 
@@ -2794,7 +3058,7 @@
 </file>
 
 <file path=customXml/itemProps1.xml><?xml version="1.0" encoding="utf-8"?>
-<ds:datastoreItem xmlns:ds="http://schemas.openxmlformats.org/officeDocument/2006/customXml" ds:itemID="{E7B09E38-C958-3947-806E-58859929DF11}">
+<ds:datastoreItem xmlns:ds="http://schemas.openxmlformats.org/officeDocument/2006/customXml" ds:itemID="{79BBCBD6-E87E-1248-B2E2-C3B791D37A9F}">
   <ds:schemaRefs>
     <ds:schemaRef ds:uri="http://schemas.openxmlformats.org/officeDocument/2006/bibliography"/>
   </ds:schemaRefs>

</xml_diff>